<commit_message>
hardware dokument til Rune
</commit_message>
<xml_diff>
--- a/Hardware/Hardware-Design.docx
+++ b/Hardware/Hardware-Design.docx
@@ -8,6 +8,9 @@
       </w:pPr>
       <w:r>
         <w:t>Systemarkitektur</w:t>
+      </w:r>
+      <w:r>
+        <w:t xml:space="preserve"> + Design</w:t>
       </w:r>
     </w:p>
     <w:p>
@@ -124,7 +127,7 @@
           <v:shape id="_x0000_i1025" type="#_x0000_t75" style="width:481.4pt;height:74.5pt" o:ole="">
             <v:imagedata r:id="rId7" o:title=""/>
           </v:shape>
-          <o:OLEObject Type="Embed" ProgID="Visio.Drawing.11" ShapeID="_x0000_i1025" DrawAspect="Content" ObjectID="_1510042035" r:id="rId8"/>
+          <o:OLEObject Type="Embed" ProgID="Visio.Drawing.11" ShapeID="_x0000_i1025" DrawAspect="Content" ObjectID="_1510042353" r:id="rId8"/>
         </w:object>
       </w:r>
     </w:p>
@@ -252,7 +255,7 @@
           <v:shape id="_x0000_i1026" type="#_x0000_t75" style="width:481.4pt;height:193.4pt" o:ole="">
             <v:imagedata r:id="rId9" o:title=""/>
           </v:shape>
-          <o:OLEObject Type="Embed" ProgID="Visio.Drawing.11" ShapeID="_x0000_i1026" DrawAspect="Content" ObjectID="_1510042036" r:id="rId10"/>
+          <o:OLEObject Type="Embed" ProgID="Visio.Drawing.11" ShapeID="_x0000_i1026" DrawAspect="Content" ObjectID="_1510042354" r:id="rId10"/>
         </w:object>
       </w:r>
     </w:p>
@@ -386,7 +389,16 @@
       <w:pPr>
         <w:keepNext/>
         <w:spacing w:after="0"/>
-      </w:pPr>
+        <w:rPr>
+          <w:color w:val="FF0000"/>
+        </w:rPr>
+      </w:pPr>
+      <w:r>
+        <w:rPr>
+          <w:color w:val="FF0000"/>
+        </w:rPr>
+        <w:t>INDSÆT NYT IBD</w:t>
+      </w:r>
     </w:p>
     <w:p>
       <w:pPr>
@@ -967,7 +979,7 @@
                     <a:blip r:embed="rId11" cstate="print">
                       <a:extLst>
                         <a:ext uri="{28A0092B-C50C-407E-A947-70E740481C1C}">
-                          <a14:useLocalDpi xmlns:a14="http://schemas.microsoft.com/office/drawing/2010/main" xmlns:wps="http://schemas.microsoft.com/office/word/2010/wordprocessingShape" xmlns:wpi="http://schemas.microsoft.com/office/word/2010/wordprocessingInk" xmlns:wpg="http://schemas.microsoft.com/office/word/2010/wordprocessingGroup" xmlns:w15="http://schemas.microsoft.com/office/word/2012/wordml" xmlns:w14="http://schemas.microsoft.com/office/word/2010/wordml" xmlns:w="http://schemas.openxmlformats.org/wordprocessingml/2006/main" xmlns:w10="urn:schemas-microsoft-com:office:word" xmlns:wp14="http://schemas.microsoft.com/office/word/2010/wordprocessingDrawing" xmlns:v="urn:schemas-microsoft-com:vml" xmlns:o="urn:schemas-microsoft-com:office:office" xmlns:mc="http://schemas.openxmlformats.org/markup-compatibility/2006" xmlns:wpc="http://schemas.microsoft.com/office/word/2010/wordprocessingCanvas" xmlns="" val="0"/>
+                          <a14:useLocalDpi xmlns="" xmlns:wpc="http://schemas.microsoft.com/office/word/2010/wordprocessingCanvas" xmlns:mc="http://schemas.openxmlformats.org/markup-compatibility/2006" xmlns:o="urn:schemas-microsoft-com:office:office" xmlns:v="urn:schemas-microsoft-com:vml" xmlns:wp14="http://schemas.microsoft.com/office/word/2010/wordprocessingDrawing" xmlns:w10="urn:schemas-microsoft-com:office:word" xmlns:w="http://schemas.openxmlformats.org/wordprocessingml/2006/main" xmlns:w14="http://schemas.microsoft.com/office/word/2010/wordml" xmlns:w15="http://schemas.microsoft.com/office/word/2012/wordml" xmlns:wpg="http://schemas.microsoft.com/office/word/2010/wordprocessingGroup" xmlns:wpi="http://schemas.microsoft.com/office/word/2010/wordprocessingInk" xmlns:wps="http://schemas.microsoft.com/office/word/2010/wordprocessingShape" xmlns:a14="http://schemas.microsoft.com/office/drawing/2010/main" val="0"/>
                         </a:ext>
                       </a:extLst>
                     </a:blip>
@@ -1993,19 +2005,10 @@
         <w:t>knæk</w:t>
       </w:r>
       <w:r>
-        <w:t>frekvens er blevet beregnet til 49,48Hz. (</w:t>
-      </w:r>
-      <w:r>
-        <w:rPr>
-          <w:color w:val="FF0000"/>
-        </w:rPr>
-        <w:t>Evt udregning i bilag</w:t>
-      </w:r>
-      <w:r>
-        <w:t>)</w:t>
-      </w:r>
-      <w:r>
-        <w:tab/>
+        <w:t>frekvens e</w:t>
+      </w:r>
+      <w:r>
+        <w:t xml:space="preserve">r blevet beregnet til 49,48Hz. </w:t>
       </w:r>
     </w:p>
     <w:p>
@@ -2020,6 +2023,19 @@
       </w:r>
     </w:p>
     <w:p/>
+    <w:p>
+      <w:pPr>
+        <w:rPr>
+          <w:color w:val="FF0000"/>
+        </w:rPr>
+      </w:pPr>
+      <w:r>
+        <w:rPr>
+          <w:color w:val="FF0000"/>
+        </w:rPr>
+        <w:t xml:space="preserve">Anvende figurer fra lavpasfilter (screendumps ligger i Github) </w:t>
+      </w:r>
+    </w:p>
     <w:p>
       <w:pPr>
         <w:pStyle w:val="Overskrift2"/>
@@ -2389,14 +2405,7 @@
             <w:rFonts w:ascii="Cambria Math" w:eastAsiaTheme="minorEastAsia"/>
             <w:sz w:val="20"/>
           </w:rPr>
-          <m:t>=</m:t>
-        </m:r>
-        <m:r>
-          <w:rPr>
-            <w:rFonts w:ascii="Cambria Math" w:eastAsiaTheme="minorEastAsia"/>
-            <w:sz w:val="20"/>
-          </w:rPr>
-          <m:t>0</m:t>
+          <m:t>=0</m:t>
         </m:r>
       </m:oMath>
       <w:r>
@@ -2633,21 +2642,7 @@
             <w:rFonts w:ascii="Cambria Math" w:eastAsiaTheme="minorEastAsia"/>
             <w:sz w:val="20"/>
           </w:rPr>
-          <m:t>=</m:t>
-        </m:r>
-        <m:r>
-          <w:rPr>
-            <w:rFonts w:ascii="Cambria Math" w:eastAsiaTheme="minorEastAsia"/>
-            <w:sz w:val="20"/>
-          </w:rPr>
-          <m:t>6,</m:t>
-        </m:r>
-        <m:r>
-          <w:rPr>
-            <w:rFonts w:ascii="Cambria Math" w:eastAsiaTheme="minorEastAsia"/>
-            <w:sz w:val="20"/>
-          </w:rPr>
-          <m:t>25</m:t>
+          <m:t>=6,25</m:t>
         </m:r>
         <m:r>
           <w:rPr>
@@ -2660,7 +2655,7 @@
           <m:sSupPr>
             <m:ctrlPr>
               <w:rPr>
-                <w:rFonts w:ascii="Cambria Math" w:eastAsiaTheme="minorEastAsia"/>
+                <w:rFonts w:ascii="Cambria Math" w:eastAsiaTheme="minorEastAsia" w:hAnsi="Cambria Math"/>
                 <w:i/>
                 <w:sz w:val="20"/>
               </w:rPr>
@@ -2863,21 +2858,7 @@
             <w:rFonts w:ascii="Cambria Math" w:eastAsiaTheme="minorEastAsia"/>
             <w:sz w:val="20"/>
           </w:rPr>
-          <m:t>=</m:t>
-        </m:r>
-        <m:r>
-          <w:rPr>
-            <w:rFonts w:ascii="Cambria Math" w:eastAsiaTheme="minorEastAsia"/>
-            <w:sz w:val="20"/>
-          </w:rPr>
-          <m:t>0</m:t>
-        </m:r>
-        <m:r>
-          <w:rPr>
-            <w:rFonts w:ascii="Cambria Math" w:eastAsiaTheme="minorEastAsia"/>
-            <w:sz w:val="20"/>
-          </w:rPr>
-          <m:t xml:space="preserve"> </m:t>
+          <m:t xml:space="preserve">=0 </m:t>
         </m:r>
         <m:r>
           <w:rPr>
@@ -3063,16 +3044,7 @@
           <w:rPr>
             <w:rFonts w:ascii="Cambria Math" w:eastAsiaTheme="minorEastAsia"/>
           </w:rPr>
-          <m:t xml:space="preserve"> = </m:t>
-        </m:r>
-        <m:r>
-          <m:rPr>
-            <m:sty m:val="p"/>
-          </m:rPr>
-          <w:rPr>
-            <w:rFonts w:ascii="Cambria Math" w:eastAsiaTheme="minorEastAsia"/>
-          </w:rPr>
-          <m:t>1440</m:t>
+          <m:t xml:space="preserve"> = 1440</m:t>
         </m:r>
       </m:oMath>
       <w:r>
@@ -3274,19 +3246,7 @@
               <w:rPr>
                 <w:rFonts w:ascii="Cambria Math"/>
               </w:rPr>
-              <m:t>1441,9</m:t>
-            </m:r>
-            <m:r>
-              <w:rPr>
-                <w:rFonts w:ascii="Cambria Math"/>
-              </w:rPr>
-              <m:t>2</m:t>
-            </m:r>
-            <m:r>
-              <w:rPr>
-                <w:rFonts w:ascii="Cambria Math"/>
-              </w:rPr>
-              <m:t>=1+</m:t>
+              <m:t>1441,92=1+</m:t>
             </m:r>
             <m:f>
               <m:fPr>
@@ -3350,19 +3310,7 @@
           <w:rPr>
             <w:rFonts w:ascii="Cambria Math"/>
           </w:rPr>
-          <m:t>=</m:t>
-        </m:r>
-        <m:r>
-          <w:rPr>
-            <w:rFonts w:ascii="Cambria Math"/>
-          </w:rPr>
-          <m:t>34,7</m:t>
-        </m:r>
-        <m:r>
-          <w:rPr>
-            <w:rFonts w:ascii="Cambria Math"/>
-          </w:rPr>
-          <m:t xml:space="preserve"> </m:t>
+          <m:t xml:space="preserve">=34,7 </m:t>
         </m:r>
         <m:r>
           <w:rPr>
@@ -3431,13 +3379,7 @@
               <w:rPr>
                 <w:rFonts w:ascii="Cambria Math" w:hAnsi="Cambria Math"/>
               </w:rPr>
-              <m:t>34,7</m:t>
-            </m:r>
-            <m:r>
-              <w:rPr>
-                <w:rFonts w:ascii="Cambria Math" w:hAnsi="Cambria Math"/>
-              </w:rPr>
-              <m:t>Ω</m:t>
+              <m:t>34,7Ω</m:t>
             </m:r>
           </m:den>
         </m:f>
@@ -3445,13 +3387,7 @@
           <w:rPr>
             <w:rFonts w:ascii="Cambria Math" w:hAnsi="Cambria Math"/>
           </w:rPr>
-          <m:t>=</m:t>
-        </m:r>
-        <m:r>
-          <w:rPr>
-            <w:rFonts w:ascii="Cambria Math" w:hAnsi="Cambria Math"/>
-          </w:rPr>
-          <m:t>1441,92</m:t>
+          <m:t>=1441,92</m:t>
         </m:r>
       </m:oMath>
       <w:r>
@@ -3535,7 +3471,38 @@
         <w:t>. Med denne kan sammenhængen imellem ind- og udgang bestemmes og efterfølgende korrigeres (i soft- eller hardware), således det er muligt ud fra de målte spændinger at angive det faktiske tryk.</w:t>
       </w:r>
     </w:p>
-    <w:p/>
+    <w:p>
+      <w:pPr>
+        <w:rPr>
+          <w:color w:val="FF0000"/>
+        </w:rPr>
+      </w:pPr>
+      <w:r>
+        <w:rPr>
+          <w:color w:val="FF0000"/>
+        </w:rPr>
+        <w:t>ANVENDE UDARBEJDET TABEL FOR INA114</w:t>
+      </w:r>
+      <w:r>
+        <w:rPr>
+          <w:color w:val="FF0000"/>
+        </w:rPr>
+        <w:t xml:space="preserve"> </w:t>
+      </w:r>
+      <w:r>
+        <w:rPr>
+          <w:color w:val="FF0000"/>
+        </w:rPr>
+        <w:t xml:space="preserve"> ? </w:t>
+      </w:r>
+    </w:p>
+    <w:p>
+      <w:pPr>
+        <w:rPr>
+          <w:color w:val="FF0000"/>
+        </w:rPr>
+      </w:pPr>
+    </w:p>
     <w:p>
       <w:pPr>
         <w:rPr>
@@ -3661,6 +3628,21 @@
     <w:p>
       <w:r>
         <w:t xml:space="preserve">…. </w:t>
+      </w:r>
+      <w:r>
+        <w:t xml:space="preserve"> </w:t>
+      </w:r>
+      <w:r>
+        <w:rPr>
+          <w:color w:val="FF0000"/>
+        </w:rPr>
+        <w:t>Evt. lidt tekst</w:t>
+      </w:r>
+      <w:r>
+        <w:rPr>
+          <w:color w:val="FF0000"/>
+        </w:rPr>
+        <w:t xml:space="preserve"> om dette….</w:t>
       </w:r>
     </w:p>
     <w:p>
@@ -4855,307 +4837,6 @@
 </w:styles>
 </file>
 
-<file path=word/glossary/document.xml><?xml version="1.0" encoding="utf-8"?>
-<w:glossaryDocument xmlns:ve="http://schemas.openxmlformats.org/markup-compatibility/2006" xmlns:o="urn:schemas-microsoft-com:office:office" xmlns:r="http://schemas.openxmlformats.org/officeDocument/2006/relationships" xmlns:m="http://schemas.openxmlformats.org/officeDocument/2006/math" xmlns:v="urn:schemas-microsoft-com:vml" xmlns:wp="http://schemas.openxmlformats.org/drawingml/2006/wordprocessingDrawing" xmlns:w10="urn:schemas-microsoft-com:office:word" xmlns:w="http://schemas.openxmlformats.org/wordprocessingml/2006/main" xmlns:wne="http://schemas.microsoft.com/office/word/2006/wordml">
-  <w:docParts/>
-</w:glossaryDocument>
-</file>
-
-<file path=word/glossary/fontTable.xml><?xml version="1.0" encoding="utf-8"?>
-<w:fonts xmlns:r="http://schemas.openxmlformats.org/officeDocument/2006/relationships" xmlns:w="http://schemas.openxmlformats.org/wordprocessingml/2006/main">
-  <w:font w:name="Calibri">
-    <w:panose1 w:val="020F0502020204030204"/>
-    <w:charset w:val="00"/>
-    <w:family w:val="swiss"/>
-    <w:pitch w:val="variable"/>
-    <w:sig w:usb0="E00002FF" w:usb1="4000ACFF" w:usb2="00000001" w:usb3="00000000" w:csb0="0000019F" w:csb1="00000000"/>
-  </w:font>
-  <w:font w:name="Times New Roman">
-    <w:panose1 w:val="02020603050405020304"/>
-    <w:charset w:val="00"/>
-    <w:family w:val="roman"/>
-    <w:pitch w:val="variable"/>
-    <w:sig w:usb0="E0002AFF" w:usb1="C0007841" w:usb2="00000009" w:usb3="00000000" w:csb0="000001FF" w:csb1="00000000"/>
-  </w:font>
-  <w:font w:name="Cambria">
-    <w:panose1 w:val="02040503050406030204"/>
-    <w:charset w:val="00"/>
-    <w:family w:val="roman"/>
-    <w:pitch w:val="variable"/>
-    <w:sig w:usb0="E00002FF" w:usb1="400004FF" w:usb2="00000000" w:usb3="00000000" w:csb0="0000019F" w:csb1="00000000"/>
-  </w:font>
-  <w:font w:name="Tahoma">
-    <w:panose1 w:val="020B0604030504040204"/>
-    <w:charset w:val="00"/>
-    <w:family w:val="swiss"/>
-    <w:pitch w:val="variable"/>
-    <w:sig w:usb0="E1002EFF" w:usb1="C000605B" w:usb2="00000029" w:usb3="00000000" w:csb0="000101FF" w:csb1="00000000"/>
-  </w:font>
-  <w:font w:name="Courier New">
-    <w:panose1 w:val="02070309020205020404"/>
-    <w:charset w:val="00"/>
-    <w:family w:val="modern"/>
-    <w:pitch w:val="fixed"/>
-    <w:sig w:usb0="E0002AFF" w:usb1="C0007843" w:usb2="00000009" w:usb3="00000000" w:csb0="000001FF" w:csb1="00000000"/>
-  </w:font>
-  <w:font w:name="Verdana">
-    <w:panose1 w:val="020B0604030504040204"/>
-    <w:charset w:val="00"/>
-    <w:family w:val="swiss"/>
-    <w:pitch w:val="variable"/>
-    <w:sig w:usb0="A10006FF" w:usb1="4000205B" w:usb2="00000010" w:usb3="00000000" w:csb0="0000019F" w:csb1="00000000"/>
-  </w:font>
-  <w:font w:name="Cambria Math">
-    <w:panose1 w:val="02040503050406030204"/>
-    <w:charset w:val="00"/>
-    <w:family w:val="roman"/>
-    <w:pitch w:val="variable"/>
-    <w:sig w:usb0="E00002FF" w:usb1="420024FF" w:usb2="00000000" w:usb3="00000000" w:csb0="0000019F" w:csb1="00000000"/>
-  </w:font>
-</w:fonts>
-</file>
-
-<file path=word/glossary/settings.xml><?xml version="1.0" encoding="utf-8"?>
-<w:settings xmlns:o="urn:schemas-microsoft-com:office:office" xmlns:r="http://schemas.openxmlformats.org/officeDocument/2006/relationships" xmlns:m="http://schemas.openxmlformats.org/officeDocument/2006/math" xmlns:v="urn:schemas-microsoft-com:vml" xmlns:w10="urn:schemas-microsoft-com:office:word" xmlns:w="http://schemas.openxmlformats.org/wordprocessingml/2006/main" xmlns:sl="http://schemas.openxmlformats.org/schemaLibrary/2006/main">
-  <w:view w:val="normal"/>
-  <w:defaultTabStop w:val="1304"/>
-  <w:hyphenationZone w:val="425"/>
-  <w:characterSpacingControl w:val="doNotCompress"/>
-  <w:compat>
-    <w:useFELayout/>
-  </w:compat>
-  <w:rsids>
-    <w:rsidRoot w:val="00463F27"/>
-    <w:rsid w:val="00463F27"/>
-    <w:rsid w:val="00561542"/>
-  </w:rsids>
-  <m:mathPr>
-    <m:mathFont m:val="Cambria Math"/>
-    <m:brkBin m:val="before"/>
-    <m:brkBinSub m:val="--"/>
-    <m:smallFrac m:val="off"/>
-    <m:dispDef/>
-    <m:lMargin m:val="0"/>
-    <m:rMargin m:val="0"/>
-    <m:defJc m:val="centerGroup"/>
-    <m:wrapIndent m:val="1440"/>
-    <m:intLim m:val="subSup"/>
-    <m:naryLim m:val="undOvr"/>
-  </m:mathPr>
-  <w:themeFontLang w:val="da-DK"/>
-  <w:clrSchemeMapping w:bg1="light1" w:t1="dark1" w:bg2="light2" w:t2="dark2" w:accent1="accent1" w:accent2="accent2" w:accent3="accent3" w:accent4="accent4" w:accent5="accent5" w:accent6="accent6" w:hyperlink="hyperlink" w:followedHyperlink="followedHyperlink"/>
-  <w:decimalSymbol w:val=","/>
-  <w:listSeparator w:val=";"/>
-</w:settings>
-</file>
-
-<file path=word/glossary/styles.xml><?xml version="1.0" encoding="utf-8"?>
-<w:styles xmlns:r="http://schemas.openxmlformats.org/officeDocument/2006/relationships" xmlns:w="http://schemas.openxmlformats.org/wordprocessingml/2006/main">
-  <w:docDefaults>
-    <w:rPrDefault>
-      <w:rPr>
-        <w:rFonts w:asciiTheme="minorHAnsi" w:eastAsiaTheme="minorEastAsia" w:hAnsiTheme="minorHAnsi" w:cstheme="minorBidi"/>
-        <w:sz w:val="22"/>
-        <w:szCs w:val="22"/>
-        <w:lang w:val="da-DK" w:eastAsia="da-DK" w:bidi="ar-SA"/>
-      </w:rPr>
-    </w:rPrDefault>
-    <w:pPrDefault>
-      <w:pPr>
-        <w:spacing w:after="200" w:line="276" w:lineRule="auto"/>
-      </w:pPr>
-    </w:pPrDefault>
-  </w:docDefaults>
-  <w:latentStyles w:defLockedState="0" w:defUIPriority="99" w:defSemiHidden="1" w:defUnhideWhenUsed="1" w:defQFormat="0" w:count="267">
-    <w:lsdException w:name="Normal" w:semiHidden="0" w:uiPriority="0" w:unhideWhenUsed="0" w:qFormat="1"/>
-    <w:lsdException w:name="heading 1" w:semiHidden="0" w:uiPriority="9" w:unhideWhenUsed="0" w:qFormat="1"/>
-    <w:lsdException w:name="heading 2" w:uiPriority="9" w:qFormat="1"/>
-    <w:lsdException w:name="heading 3" w:uiPriority="9" w:qFormat="1"/>
-    <w:lsdException w:name="heading 4" w:uiPriority="9" w:qFormat="1"/>
-    <w:lsdException w:name="heading 5" w:uiPriority="9" w:qFormat="1"/>
-    <w:lsdException w:name="heading 6" w:uiPriority="9" w:qFormat="1"/>
-    <w:lsdException w:name="heading 7" w:uiPriority="9" w:qFormat="1"/>
-    <w:lsdException w:name="heading 8" w:uiPriority="9" w:qFormat="1"/>
-    <w:lsdException w:name="heading 9" w:uiPriority="9" w:qFormat="1"/>
-    <w:lsdException w:name="toc 1" w:uiPriority="39"/>
-    <w:lsdException w:name="toc 2" w:uiPriority="39"/>
-    <w:lsdException w:name="toc 3" w:uiPriority="39"/>
-    <w:lsdException w:name="toc 4" w:uiPriority="39"/>
-    <w:lsdException w:name="toc 5" w:uiPriority="39"/>
-    <w:lsdException w:name="toc 6" w:uiPriority="39"/>
-    <w:lsdException w:name="toc 7" w:uiPriority="39"/>
-    <w:lsdException w:name="toc 8" w:uiPriority="39"/>
-    <w:lsdException w:name="toc 9" w:uiPriority="39"/>
-    <w:lsdException w:name="caption" w:uiPriority="35" w:qFormat="1"/>
-    <w:lsdException w:name="Title" w:semiHidden="0" w:uiPriority="10" w:unhideWhenUsed="0" w:qFormat="1"/>
-    <w:lsdException w:name="Default Paragraph Font" w:uiPriority="1"/>
-    <w:lsdException w:name="Subtitle" w:semiHidden="0" w:uiPriority="11" w:unhideWhenUsed="0" w:qFormat="1"/>
-    <w:lsdException w:name="Strong" w:semiHidden="0" w:uiPriority="22" w:unhideWhenUsed="0" w:qFormat="1"/>
-    <w:lsdException w:name="Emphasis" w:semiHidden="0" w:uiPriority="20" w:unhideWhenUsed="0" w:qFormat="1"/>
-    <w:lsdException w:name="Table Grid" w:semiHidden="0" w:uiPriority="59" w:unhideWhenUsed="0"/>
-    <w:lsdException w:name="Placeholder Text" w:unhideWhenUsed="0"/>
-    <w:lsdException w:name="No Spacing" w:semiHidden="0" w:uiPriority="1" w:unhideWhenUsed="0" w:qFormat="1"/>
-    <w:lsdException w:name="Light Shading" w:semiHidden="0" w:uiPriority="60" w:unhideWhenUsed="0"/>
-    <w:lsdException w:name="Light List" w:semiHidden="0" w:uiPriority="61" w:unhideWhenUsed="0"/>
-    <w:lsdException w:name="Light Grid" w:semiHidden="0" w:uiPriority="62" w:unhideWhenUsed="0"/>
-    <w:lsdException w:name="Medium Shading 1" w:semiHidden="0" w:uiPriority="63" w:unhideWhenUsed="0"/>
-    <w:lsdException w:name="Medium Shading 2" w:semiHidden="0" w:uiPriority="64" w:unhideWhenUsed="0"/>
-    <w:lsdException w:name="Medium List 1" w:semiHidden="0" w:uiPriority="65" w:unhideWhenUsed="0"/>
-    <w:lsdException w:name="Medium List 2" w:semiHidden="0" w:uiPriority="66" w:unhideWhenUsed="0"/>
-    <w:lsdException w:name="Medium Grid 1" w:semiHidden="0" w:uiPriority="67" w:unhideWhenUsed="0"/>
-    <w:lsdException w:name="Medium Grid 2" w:semiHidden="0" w:uiPriority="68" w:unhideWhenUsed="0"/>
-    <w:lsdException w:name="Medium Grid 3" w:semiHidden="0" w:uiPriority="69" w:unhideWhenUsed="0"/>
-    <w:lsdException w:name="Dark List" w:semiHidden="0" w:uiPriority="70" w:unhideWhenUsed="0"/>
-    <w:lsdException w:name="Colorful Shading" w:semiHidden="0" w:uiPriority="71" w:unhideWhenUsed="0"/>
-    <w:lsdException w:name="Colorful List" w:semiHidden="0" w:uiPriority="72" w:unhideWhenUsed="0"/>
-    <w:lsdException w:name="Colorful Grid" w:semiHidden="0" w:uiPriority="73" w:unhideWhenUsed="0"/>
-    <w:lsdException w:name="Light Shading Accent 1" w:semiHidden="0" w:uiPriority="60" w:unhideWhenUsed="0"/>
-    <w:lsdException w:name="Light List Accent 1" w:semiHidden="0" w:uiPriority="61" w:unhideWhenUsed="0"/>
-    <w:lsdException w:name="Light Grid Accent 1" w:semiHidden="0" w:uiPriority="62" w:unhideWhenUsed="0"/>
-    <w:lsdException w:name="Medium Shading 1 Accent 1" w:semiHidden="0" w:uiPriority="63" w:unhideWhenUsed="0"/>
-    <w:lsdException w:name="Medium Shading 2 Accent 1" w:semiHidden="0" w:uiPriority="64" w:unhideWhenUsed="0"/>
-    <w:lsdException w:name="Medium List 1 Accent 1" w:semiHidden="0" w:uiPriority="65" w:unhideWhenUsed="0"/>
-    <w:lsdException w:name="Revision" w:unhideWhenUsed="0"/>
-    <w:lsdException w:name="List Paragraph" w:semiHidden="0" w:uiPriority="34" w:unhideWhenUsed="0" w:qFormat="1"/>
-    <w:lsdException w:name="Quote" w:semiHidden="0" w:uiPriority="29" w:unhideWhenUsed="0" w:qFormat="1"/>
-    <w:lsdException w:name="Intense Quote" w:semiHidden="0" w:uiPriority="30" w:unhideWhenUsed="0" w:qFormat="1"/>
-    <w:lsdException w:name="Medium List 2 Accent 1" w:semiHidden="0" w:uiPriority="66" w:unhideWhenUsed="0"/>
-    <w:lsdException w:name="Medium Grid 1 Accent 1" w:semiHidden="0" w:uiPriority="67" w:unhideWhenUsed="0"/>
-    <w:lsdException w:name="Medium Grid 2 Accent 1" w:semiHidden="0" w:uiPriority="68" w:unhideWhenUsed="0"/>
-    <w:lsdException w:name="Medium Grid 3 Accent 1" w:semiHidden="0" w:uiPriority="69" w:unhideWhenUsed="0"/>
-    <w:lsdException w:name="Dark List Accent 1" w:semiHidden="0" w:uiPriority="70" w:unhideWhenUsed="0"/>
-    <w:lsdException w:name="Colorful Shading Accent 1" w:semiHidden="0" w:uiPriority="71" w:unhideWhenUsed="0"/>
-    <w:lsdException w:name="Colorful List Accent 1" w:semiHidden="0" w:uiPriority="72" w:unhideWhenUsed="0"/>
-    <w:lsdException w:name="Colorful Grid Accent 1" w:semiHidden="0" w:uiPriority="73" w:unhideWhenUsed="0"/>
-    <w:lsdException w:name="Light Shading Accent 2" w:semiHidden="0" w:uiPriority="60" w:unhideWhenUsed="0"/>
-    <w:lsdException w:name="Light List Accent 2" w:semiHidden="0" w:uiPriority="61" w:unhideWhenUsed="0"/>
-    <w:lsdException w:name="Light Grid Accent 2" w:semiHidden="0" w:uiPriority="62" w:unhideWhenUsed="0"/>
-    <w:lsdException w:name="Medium Shading 1 Accent 2" w:semiHidden="0" w:uiPriority="63" w:unhideWhenUsed="0"/>
-    <w:lsdException w:name="Medium Shading 2 Accent 2" w:semiHidden="0" w:uiPriority="64" w:unhideWhenUsed="0"/>
-    <w:lsdException w:name="Medium List 1 Accent 2" w:semiHidden="0" w:uiPriority="65" w:unhideWhenUsed="0"/>
-    <w:lsdException w:name="Medium List 2 Accent 2" w:semiHidden="0" w:uiPriority="66" w:unhideWhenUsed="0"/>
-    <w:lsdException w:name="Medium Grid 1 Accent 2" w:semiHidden="0" w:uiPriority="67" w:unhideWhenUsed="0"/>
-    <w:lsdException w:name="Medium Grid 2 Accent 2" w:semiHidden="0" w:uiPriority="68" w:unhideWhenUsed="0"/>
-    <w:lsdException w:name="Medium Grid 3 Accent 2" w:semiHidden="0" w:uiPriority="69" w:unhideWhenUsed="0"/>
-    <w:lsdException w:name="Dark List Accent 2" w:semiHidden="0" w:uiPriority="70" w:unhideWhenUsed="0"/>
-    <w:lsdException w:name="Colorful Shading Accent 2" w:semiHidden="0" w:uiPriority="71" w:unhideWhenUsed="0"/>
-    <w:lsdException w:name="Colorful List Accent 2" w:semiHidden="0" w:uiPriority="72" w:unhideWhenUsed="0"/>
-    <w:lsdException w:name="Colorful Grid Accent 2" w:semiHidden="0" w:uiPriority="73" w:unhideWhenUsed="0"/>
-    <w:lsdException w:name="Light Shading Accent 3" w:semiHidden="0" w:uiPriority="60" w:unhideWhenUsed="0"/>
-    <w:lsdException w:name="Light List Accent 3" w:semiHidden="0" w:uiPriority="61" w:unhideWhenUsed="0"/>
-    <w:lsdException w:name="Light Grid Accent 3" w:semiHidden="0" w:uiPriority="62" w:unhideWhenUsed="0"/>
-    <w:lsdException w:name="Medium Shading 1 Accent 3" w:semiHidden="0" w:uiPriority="63" w:unhideWhenUsed="0"/>
-    <w:lsdException w:name="Medium Shading 2 Accent 3" w:semiHidden="0" w:uiPriority="64" w:unhideWhenUsed="0"/>
-    <w:lsdException w:name="Medium List 1 Accent 3" w:semiHidden="0" w:uiPriority="65" w:unhideWhenUsed="0"/>
-    <w:lsdException w:name="Medium List 2 Accent 3" w:semiHidden="0" w:uiPriority="66" w:unhideWhenUsed="0"/>
-    <w:lsdException w:name="Medium Grid 1 Accent 3" w:semiHidden="0" w:uiPriority="67" w:unhideWhenUsed="0"/>
-    <w:lsdException w:name="Medium Grid 2 Accent 3" w:semiHidden="0" w:uiPriority="68" w:unhideWhenUsed="0"/>
-    <w:lsdException w:name="Medium Grid 3 Accent 3" w:semiHidden="0" w:uiPriority="69" w:unhideWhenUsed="0"/>
-    <w:lsdException w:name="Dark List Accent 3" w:semiHidden="0" w:uiPriority="70" w:unhideWhenUsed="0"/>
-    <w:lsdException w:name="Colorful Shading Accent 3" w:semiHidden="0" w:uiPriority="71" w:unhideWhenUsed="0"/>
-    <w:lsdException w:name="Colorful List Accent 3" w:semiHidden="0" w:uiPriority="72" w:unhideWhenUsed="0"/>
-    <w:lsdException w:name="Colorful Grid Accent 3" w:semiHidden="0" w:uiPriority="73" w:unhideWhenUsed="0"/>
-    <w:lsdException w:name="Light Shading Accent 4" w:semiHidden="0" w:uiPriority="60" w:unhideWhenUsed="0"/>
-    <w:lsdException w:name="Light List Accent 4" w:semiHidden="0" w:uiPriority="61" w:unhideWhenUsed="0"/>
-    <w:lsdException w:name="Light Grid Accent 4" w:semiHidden="0" w:uiPriority="62" w:unhideWhenUsed="0"/>
-    <w:lsdException w:name="Medium Shading 1 Accent 4" w:semiHidden="0" w:uiPriority="63" w:unhideWhenUsed="0"/>
-    <w:lsdException w:name="Medium Shading 2 Accent 4" w:semiHidden="0" w:uiPriority="64" w:unhideWhenUsed="0"/>
-    <w:lsdException w:name="Medium List 1 Accent 4" w:semiHidden="0" w:uiPriority="65" w:unhideWhenUsed="0"/>
-    <w:lsdException w:name="Medium List 2 Accent 4" w:semiHidden="0" w:uiPriority="66" w:unhideWhenUsed="0"/>
-    <w:lsdException w:name="Medium Grid 1 Accent 4" w:semiHidden="0" w:uiPriority="67" w:unhideWhenUsed="0"/>
-    <w:lsdException w:name="Medium Grid 2 Accent 4" w:semiHidden="0" w:uiPriority="68" w:unhideWhenUsed="0"/>
-    <w:lsdException w:name="Medium Grid 3 Accent 4" w:semiHidden="0" w:uiPriority="69" w:unhideWhenUsed="0"/>
-    <w:lsdException w:name="Dark List Accent 4" w:semiHidden="0" w:uiPriority="70" w:unhideWhenUsed="0"/>
-    <w:lsdException w:name="Colorful Shading Accent 4" w:semiHidden="0" w:uiPriority="71" w:unhideWhenUsed="0"/>
-    <w:lsdException w:name="Colorful List Accent 4" w:semiHidden="0" w:uiPriority="72" w:unhideWhenUsed="0"/>
-    <w:lsdException w:name="Colorful Grid Accent 4" w:semiHidden="0" w:uiPriority="73" w:unhideWhenUsed="0"/>
-    <w:lsdException w:name="Light Shading Accent 5" w:semiHidden="0" w:uiPriority="60" w:unhideWhenUsed="0"/>
-    <w:lsdException w:name="Light List Accent 5" w:semiHidden="0" w:uiPriority="61" w:unhideWhenUsed="0"/>
-    <w:lsdException w:name="Light Grid Accent 5" w:semiHidden="0" w:uiPriority="62" w:unhideWhenUsed="0"/>
-    <w:lsdException w:name="Medium Shading 1 Accent 5" w:semiHidden="0" w:uiPriority="63" w:unhideWhenUsed="0"/>
-    <w:lsdException w:name="Medium Shading 2 Accent 5" w:semiHidden="0" w:uiPriority="64" w:unhideWhenUsed="0"/>
-    <w:lsdException w:name="Medium List 1 Accent 5" w:semiHidden="0" w:uiPriority="65" w:unhideWhenUsed="0"/>
-    <w:lsdException w:name="Medium List 2 Accent 5" w:semiHidden="0" w:uiPriority="66" w:unhideWhenUsed="0"/>
-    <w:lsdException w:name="Medium Grid 1 Accent 5" w:semiHidden="0" w:uiPriority="67" w:unhideWhenUsed="0"/>
-    <w:lsdException w:name="Medium Grid 2 Accent 5" w:semiHidden="0" w:uiPriority="68" w:unhideWhenUsed="0"/>
-    <w:lsdException w:name="Medium Grid 3 Accent 5" w:semiHidden="0" w:uiPriority="69" w:unhideWhenUsed="0"/>
-    <w:lsdException w:name="Dark List Accent 5" w:semiHidden="0" w:uiPriority="70" w:unhideWhenUsed="0"/>
-    <w:lsdException w:name="Colorful Shading Accent 5" w:semiHidden="0" w:uiPriority="71" w:unhideWhenUsed="0"/>
-    <w:lsdException w:name="Colorful List Accent 5" w:semiHidden="0" w:uiPriority="72" w:unhideWhenUsed="0"/>
-    <w:lsdException w:name="Colorful Grid Accent 5" w:semiHidden="0" w:uiPriority="73" w:unhideWhenUsed="0"/>
-    <w:lsdException w:name="Light Shading Accent 6" w:semiHidden="0" w:uiPriority="60" w:unhideWhenUsed="0"/>
-    <w:lsdException w:name="Light List Accent 6" w:semiHidden="0" w:uiPriority="61" w:unhideWhenUsed="0"/>
-    <w:lsdException w:name="Light Grid Accent 6" w:semiHidden="0" w:uiPriority="62" w:unhideWhenUsed="0"/>
-    <w:lsdException w:name="Medium Shading 1 Accent 6" w:semiHidden="0" w:uiPriority="63" w:unhideWhenUsed="0"/>
-    <w:lsdException w:name="Medium Shading 2 Accent 6" w:semiHidden="0" w:uiPriority="64" w:unhideWhenUsed="0"/>
-    <w:lsdException w:name="Medium List 1 Accent 6" w:semiHidden="0" w:uiPriority="65" w:unhideWhenUsed="0"/>
-    <w:lsdException w:name="Medium List 2 Accent 6" w:semiHidden="0" w:uiPriority="66" w:unhideWhenUsed="0"/>
-    <w:lsdException w:name="Medium Grid 1 Accent 6" w:semiHidden="0" w:uiPriority="67" w:unhideWhenUsed="0"/>
-    <w:lsdException w:name="Medium Grid 2 Accent 6" w:semiHidden="0" w:uiPriority="68" w:unhideWhenUsed="0"/>
-    <w:lsdException w:name="Medium Grid 3 Accent 6" w:semiHidden="0" w:uiPriority="69" w:unhideWhenUsed="0"/>
-    <w:lsdException w:name="Dark List Accent 6" w:semiHidden="0" w:uiPriority="70" w:unhideWhenUsed="0"/>
-    <w:lsdException w:name="Colorful Shading Accent 6" w:semiHidden="0" w:uiPriority="71" w:unhideWhenUsed="0"/>
-    <w:lsdException w:name="Colorful List Accent 6" w:semiHidden="0" w:uiPriority="72" w:unhideWhenUsed="0"/>
-    <w:lsdException w:name="Colorful Grid Accent 6" w:semiHidden="0" w:uiPriority="73" w:unhideWhenUsed="0"/>
-    <w:lsdException w:name="Subtle Emphasis" w:semiHidden="0" w:uiPriority="19" w:unhideWhenUsed="0" w:qFormat="1"/>
-    <w:lsdException w:name="Intense Emphasis" w:semiHidden="0" w:uiPriority="21" w:unhideWhenUsed="0" w:qFormat="1"/>
-    <w:lsdException w:name="Subtle Reference" w:semiHidden="0" w:uiPriority="31" w:unhideWhenUsed="0" w:qFormat="1"/>
-    <w:lsdException w:name="Intense Reference" w:semiHidden="0" w:uiPriority="32" w:unhideWhenUsed="0" w:qFormat="1"/>
-    <w:lsdException w:name="Book Title" w:semiHidden="0" w:uiPriority="33" w:unhideWhenUsed="0" w:qFormat="1"/>
-    <w:lsdException w:name="Bibliography" w:uiPriority="37"/>
-    <w:lsdException w:name="TOC Heading" w:uiPriority="39" w:qFormat="1"/>
-  </w:latentStyles>
-  <w:style w:type="paragraph" w:default="1" w:styleId="Normal">
-    <w:name w:val="Normal"/>
-    <w:qFormat/>
-  </w:style>
-  <w:style w:type="character" w:default="1" w:styleId="Standardskrifttypeiafsnit">
-    <w:name w:val="Default Paragraph Font"/>
-    <w:uiPriority w:val="1"/>
-    <w:semiHidden/>
-    <w:unhideWhenUsed/>
-  </w:style>
-  <w:style w:type="table" w:default="1" w:styleId="Tabel-Normal">
-    <w:name w:val="Normal Table"/>
-    <w:uiPriority w:val="99"/>
-    <w:semiHidden/>
-    <w:unhideWhenUsed/>
-    <w:qFormat/>
-    <w:tblPr>
-      <w:tblInd w:w="0" w:type="dxa"/>
-      <w:tblCellMar>
-        <w:top w:w="0" w:type="dxa"/>
-        <w:left w:w="108" w:type="dxa"/>
-        <w:bottom w:w="0" w:type="dxa"/>
-        <w:right w:w="108" w:type="dxa"/>
-      </w:tblCellMar>
-    </w:tblPr>
-  </w:style>
-  <w:style w:type="numbering" w:default="1" w:styleId="Ingenoversigt">
-    <w:name w:val="No List"/>
-    <w:uiPriority w:val="99"/>
-    <w:semiHidden/>
-    <w:unhideWhenUsed/>
-  </w:style>
-  <w:style w:type="character" w:styleId="Pladsholdertekst">
-    <w:name w:val="Placeholder Text"/>
-    <w:basedOn w:val="Standardskrifttypeiafsnit"/>
-    <w:uiPriority w:val="99"/>
-    <w:semiHidden/>
-    <w:rsid w:val="00463F27"/>
-    <w:rPr>
-      <w:color w:val="808080"/>
-    </w:rPr>
-  </w:style>
-</w:styles>
-</file>
-
-<file path=word/glossary/webSettings.xml><?xml version="1.0" encoding="utf-8"?>
-<w:webSettings xmlns:r="http://schemas.openxmlformats.org/officeDocument/2006/relationships" xmlns:w="http://schemas.openxmlformats.org/wordprocessingml/2006/main">
-  <w:optimizeForBrowser/>
-</w:webSettings>
-</file>
-
 <file path=word/theme/theme1.xml><?xml version="1.0" encoding="utf-8"?>
 <a:theme xmlns:a="http://schemas.openxmlformats.org/drawingml/2006/main" name="Kontortema">
   <a:themeElements>
@@ -5444,7 +5125,7 @@
 </file>
 
 <file path=customXml/itemProps1.xml><?xml version="1.0" encoding="utf-8"?>
-<ds:datastoreItem xmlns:ds="http://schemas.openxmlformats.org/officeDocument/2006/customXml" ds:itemID="{DC72E35B-D5AB-4D78-85BD-7335292AB9E5}">
+<ds:datastoreItem xmlns:ds="http://schemas.openxmlformats.org/officeDocument/2006/customXml" ds:itemID="{11B53F55-22A9-4FF3-8B3D-156CD55CEAB1}">
   <ds:schemaRefs>
     <ds:schemaRef ds:uri="http://schemas.openxmlformats.org/officeDocument/2006/bibliography"/>
   </ds:schemaRefs>

</xml_diff>